<commit_message>
feat: implement matchMixBlendMode with all CSS blend modes
- Add matchMixBlendMode() function with support for all standard blend modes
- Support for: normal, multiply, screen, overlay, darken, lighten, color-dodge, color-burn, hard-light, soft-light, difference, exclusion, hue, saturation, color, luminosity
- Additional support for: plus-darker, plus-lighter
- Fallback to arbitrary values for non-standard blend modes
- Add mix-blend-mode handler in rulesEngine.ts
- Add 5 comprehensive unit tests covering all blend modes
- Export matchMixBlendMode in index.ts
- Update TODO.md marking mix-blend-mode implementation as complete
- All 492 tests passing
</commit_message>
<xml_diff>
--- a/PROMPTS.docx
+++ b/PROMPTS.docx
@@ -5,34 +5,44 @@
     <w:p>
       <w:pPr>
         <w:pStyle w:val="Heading1"/>
-        <w:keepNext w:val="true"/>
-        <w:keepLines/>
         <w:spacing w:before="480" w:after="0"/>
-        <w:rPr/>
+        <w:rPr>
+          <w:rFonts w:ascii="Arial" w:hAnsi="Arial"/>
+        </w:rPr>
       </w:pPr>
       <w:bookmarkStart w:id="0" w:name="prompts-de-implementação---csswindify"/>
       <w:r>
-        <w:rPr/>
+        <w:rPr>
+          <w:rFonts w:ascii="Arial" w:hAnsi="Arial"/>
+        </w:rPr>
         <w:t>Prompts de Implementação - CSSWindify</w:t>
       </w:r>
     </w:p>
     <w:p>
       <w:pPr>
         <w:pStyle w:val="FirstParagraph"/>
-        <w:rPr/>
-      </w:pPr>
-      <w:r>
-        <w:rPr/>
+        <w:rPr>
+          <w:rFonts w:ascii="Arial" w:hAnsi="Arial"/>
+        </w:rPr>
+      </w:pPr>
+      <w:r>
+        <w:rPr>
+          <w:rFonts w:ascii="Arial" w:hAnsi="Arial"/>
+        </w:rPr>
         <w:t>Prompts prontos para implementar cada item do TODO.md.</w:t>
       </w:r>
     </w:p>
     <w:p>
       <w:pPr>
         <w:pStyle w:val="Normal"/>
-        <w:rPr/>
-      </w:pPr>
-      <w:r>
-        <w:rPr/>
+        <w:rPr>
+          <w:rFonts w:ascii="Arial" w:hAnsi="Arial"/>
+        </w:rPr>
+      </w:pPr>
+      <w:r>
+        <w:rPr>
+          <w:rFonts w:ascii="Arial" w:hAnsi="Arial"/>
+        </w:rPr>
         <mc:AlternateContent>
           <mc:Choice Requires="wps">
             <w:drawing>
@@ -90,26 +100,36 @@
     <w:p>
       <w:pPr>
         <w:pStyle w:val="Heading2"/>
-        <w:rPr/>
+        <w:rPr>
+          <w:rFonts w:ascii="Arial" w:hAnsi="Arial"/>
+        </w:rPr>
       </w:pPr>
       <w:bookmarkStart w:id="1" w:name="alta-prioridade"/>
       <w:r>
-        <w:rPr/>
+        <w:rPr>
+          <w:rFonts w:ascii="Arial" w:hAnsi="Arial"/>
+        </w:rPr>
         <w:t xml:space="preserve">🔴 </w:t>
       </w:r>
       <w:r>
-        <w:rPr/>
+        <w:rPr>
+          <w:rFonts w:ascii="Arial" w:hAnsi="Arial"/>
+        </w:rPr>
         <w:t>ALTA PRIORIDADE</w:t>
       </w:r>
     </w:p>
     <w:p>
       <w:pPr>
         <w:pStyle w:val="Heading3"/>
-        <w:rPr/>
+        <w:rPr>
+          <w:rFonts w:ascii="Arial" w:hAnsi="Arial"/>
+        </w:rPr>
       </w:pPr>
       <w:bookmarkStart w:id="2" w:name="prompt-1-box-shadow-matcher"/>
       <w:r>
-        <w:rPr/>
+        <w:rPr>
+          <w:rFonts w:ascii="Arial" w:hAnsi="Arial"/>
+        </w:rPr>
         <w:t>PROMPT 1: box-shadow Matcher</w:t>
       </w:r>
     </w:p>
@@ -120,6 +140,7 @@
       </w:pPr>
       <w:r>
         <w:rPr>
+          <w:rFonts w:ascii="Arial" w:hAnsi="Arial"/>
           <w:strike/>
         </w:rPr>
         <w:t xml:space="preserve">Implemente </w:t>
@@ -127,12 +148,14 @@
       <w:r>
         <w:rPr>
           <w:rStyle w:val="VerbatimChar"/>
+          <w:rFonts w:ascii="Arial" w:hAnsi="Arial"/>
           <w:strike/>
         </w:rPr>
         <w:t>matchBoxShadow(value, ctx)</w:t>
       </w:r>
       <w:r>
         <w:rPr>
+          <w:rFonts w:ascii="Arial" w:hAnsi="Arial"/>
           <w:strike/>
         </w:rPr>
         <w:t xml:space="preserve"> em </w:t>
@@ -140,12 +163,14 @@
       <w:r>
         <w:rPr>
           <w:rStyle w:val="VerbatimChar"/>
+          <w:rFonts w:ascii="Arial" w:hAnsi="Arial"/>
           <w:strike/>
         </w:rPr>
         <w:t>packages/core/src/core/matchers/misc.ts</w:t>
       </w:r>
       <w:r>
         <w:rPr>
+          <w:rFonts w:ascii="Arial" w:hAnsi="Arial"/>
           <w:strike/>
         </w:rPr>
         <w:t>.</w:t>
@@ -155,11 +180,13 @@
       <w:pPr>
         <w:pStyle w:val="BodyText"/>
         <w:rPr>
+          <w:rFonts w:ascii="Arial" w:hAnsi="Arial"/>
           <w:strike/>
         </w:rPr>
       </w:pPr>
       <w:r>
         <w:rPr>
+          <w:rFonts w:ascii="Arial" w:hAnsi="Arial"/>
           <w:b/>
           <w:bCs/>
           <w:strike/>
@@ -168,6 +195,7 @@
       </w:r>
       <w:r>
         <w:rPr>
+          <w:rFonts w:ascii="Arial" w:hAnsi="Arial"/>
           <w:strike/>
         </w:rPr>
         <w:t xml:space="preserve"> - “none” → “shadow-none” - Valores conhecidos → shadow-sm/md/lg/xl/2xl - Outros → shadow-[value]</w:t>
@@ -180,6 +208,7 @@
       </w:pPr>
       <w:r>
         <w:rPr>
+          <w:rFonts w:ascii="Arial" w:hAnsi="Arial"/>
           <w:b/>
           <w:bCs/>
           <w:strike/>
@@ -188,6 +217,7 @@
       </w:r>
       <w:r>
         <w:rPr>
+          <w:rFonts w:ascii="Arial" w:hAnsi="Arial"/>
           <w:strike/>
         </w:rPr>
         <w:t xml:space="preserve"> - Handler em rulesEngine.ts: </w:t>
@@ -195,12 +225,14 @@
       <w:r>
         <w:rPr>
           <w:rStyle w:val="VerbatimChar"/>
+          <w:rFonts w:ascii="Arial" w:hAnsi="Arial"/>
           <w:strike/>
         </w:rPr>
         <w:t>'box-shadow': (value, ctx) =&gt; ...</w:t>
       </w:r>
       <w:r>
         <w:rPr>
+          <w:rFonts w:ascii="Arial" w:hAnsi="Arial"/>
           <w:strike/>
         </w:rPr>
         <w:t xml:space="preserve"> - Testes em misc.test.ts - Export da função</w:t>
@@ -210,11 +242,13 @@
       <w:pPr>
         <w:pStyle w:val="BodyText"/>
         <w:rPr>
+          <w:rFonts w:ascii="Arial" w:hAnsi="Arial"/>
           <w:strike/>
         </w:rPr>
       </w:pPr>
       <w:r>
         <w:rPr>
+          <w:rFonts w:ascii="Arial" w:hAnsi="Arial"/>
           <w:b/>
           <w:bCs/>
           <w:strike/>
@@ -223,6 +257,7 @@
       </w:r>
       <w:r>
         <w:rPr>
+          <w:rFonts w:ascii="Arial" w:hAnsi="Arial"/>
           <w:strike/>
         </w:rPr>
         <w:t xml:space="preserve"> box-shadow (5 itens) no TODO.md</w:t>
@@ -231,11 +266,15 @@
     <w:p>
       <w:pPr>
         <w:pStyle w:val="Normal"/>
-        <w:rPr/>
+        <w:rPr>
+          <w:rFonts w:ascii="Arial" w:hAnsi="Arial"/>
+        </w:rPr>
       </w:pPr>
       <w:bookmarkStart w:id="3" w:name="prompt-1-box-shadow-matcher"/>
       <w:r>
-        <w:rPr/>
+        <w:rPr>
+          <w:rFonts w:ascii="Arial" w:hAnsi="Arial"/>
+        </w:rPr>
         <mc:AlternateContent>
           <mc:Choice Requires="wps">
             <w:drawing>
@@ -294,11 +333,15 @@
     <w:p>
       <w:pPr>
         <w:pStyle w:val="Heading3"/>
-        <w:rPr/>
+        <w:rPr>
+          <w:rFonts w:ascii="Arial" w:hAnsi="Arial"/>
+        </w:rPr>
       </w:pPr>
       <w:bookmarkStart w:id="4" w:name="prompt-2-filter-matcher"/>
       <w:r>
-        <w:rPr/>
+        <w:rPr>
+          <w:rFonts w:ascii="Arial" w:hAnsi="Arial"/>
+        </w:rPr>
         <w:t>PROMPT 2: filter Matcher</w:t>
       </w:r>
     </w:p>
@@ -308,89 +351,130 @@
         <w:rPr/>
       </w:pPr>
       <w:r>
-        <w:rPr/>
+        <w:rPr>
+          <w:rFonts w:ascii="Arial" w:hAnsi="Arial"/>
+          <w:strike/>
+        </w:rPr>
         <w:t xml:space="preserve">Implemente </w:t>
       </w:r>
       <w:r>
         <w:rPr>
           <w:rStyle w:val="VerbatimChar"/>
+          <w:rFonts w:ascii="Arial" w:hAnsi="Arial"/>
+          <w:strike/>
         </w:rPr>
         <w:t>matchFilter(value)</w:t>
       </w:r>
       <w:r>
-        <w:rPr/>
+        <w:rPr>
+          <w:rFonts w:ascii="Arial" w:hAnsi="Arial"/>
+          <w:strike/>
+        </w:rPr>
         <w:t xml:space="preserve"> em </w:t>
       </w:r>
       <w:r>
         <w:rPr>
           <w:rStyle w:val="VerbatimChar"/>
+          <w:rFonts w:ascii="Arial" w:hAnsi="Arial"/>
+          <w:strike/>
         </w:rPr>
         <w:t>packages/core/src/core/matchers/misc.ts</w:t>
       </w:r>
       <w:r>
-        <w:rPr/>
+        <w:rPr>
+          <w:rFonts w:ascii="Arial" w:hAnsi="Arial"/>
+          <w:strike/>
+        </w:rPr>
         <w:t>.</w:t>
       </w:r>
     </w:p>
     <w:p>
       <w:pPr>
         <w:pStyle w:val="BodyText"/>
-        <w:rPr/>
-      </w:pPr>
-      <w:r>
-        <w:rPr>
+        <w:rPr>
+          <w:rFonts w:ascii="Arial" w:hAnsi="Arial"/>
+          <w:strike/>
+        </w:rPr>
+      </w:pPr>
+      <w:r>
+        <w:rPr>
+          <w:rFonts w:ascii="Arial" w:hAnsi="Arial"/>
           <w:b/>
           <w:bCs/>
+          <w:strike/>
         </w:rPr>
         <w:t>Mapear:</w:t>
       </w:r>
       <w:r>
-        <w:rPr/>
+        <w:rPr>
+          <w:rFonts w:ascii="Arial" w:hAnsi="Arial"/>
+          <w:strike/>
+        </w:rPr>
         <w:t xml:space="preserve"> - blur(4px) → blur-sm, blur(8px) → blur, etc. - brightness(0.5) → brightness-50, etc. - Múltiplas funções → múltiplas classes - Outros → [filter:value]</w:t>
       </w:r>
     </w:p>
     <w:p>
       <w:pPr>
         <w:pStyle w:val="BodyText"/>
-        <w:rPr/>
-      </w:pPr>
-      <w:r>
-        <w:rPr>
+        <w:rPr>
+          <w:rFonts w:ascii="Arial" w:hAnsi="Arial"/>
+          <w:strike/>
+        </w:rPr>
+      </w:pPr>
+      <w:r>
+        <w:rPr>
+          <w:rFonts w:ascii="Arial" w:hAnsi="Arial"/>
           <w:b/>
           <w:bCs/>
+          <w:strike/>
         </w:rPr>
         <w:t>Adicionar:</w:t>
       </w:r>
       <w:r>
-        <w:rPr/>
+        <w:rPr>
+          <w:rFonts w:ascii="Arial" w:hAnsi="Arial"/>
+          <w:strike/>
+        </w:rPr>
         <w:t xml:space="preserve"> - Handler em rulesEngine.ts - Testes em misc.test.ts - Export da função</w:t>
       </w:r>
     </w:p>
     <w:p>
       <w:pPr>
         <w:pStyle w:val="BodyText"/>
-        <w:rPr/>
-      </w:pPr>
-      <w:r>
-        <w:rPr>
+        <w:rPr>
+          <w:rFonts w:ascii="Arial" w:hAnsi="Arial"/>
+          <w:strike/>
+        </w:rPr>
+      </w:pPr>
+      <w:r>
+        <w:rPr>
+          <w:rFonts w:ascii="Arial" w:hAnsi="Arial"/>
           <w:b/>
           <w:bCs/>
+          <w:strike/>
         </w:rPr>
         <w:t>Marcar completo:</w:t>
       </w:r>
       <w:r>
-        <w:rPr/>
+        <w:rPr>
+          <w:rFonts w:ascii="Arial" w:hAnsi="Arial"/>
+          <w:strike/>
+        </w:rPr>
         <w:t xml:space="preserve"> filter (5 itens) no TODO.md</w:t>
       </w:r>
     </w:p>
     <w:p>
       <w:pPr>
         <w:pStyle w:val="Normal"/>
-        <w:rPr/>
+        <w:rPr>
+          <w:rFonts w:ascii="Arial" w:hAnsi="Arial"/>
+        </w:rPr>
       </w:pPr>
       <w:bookmarkStart w:id="5" w:name="prompt-2-filter-matcher"/>
       <w:r>
-        <w:rPr/>
+        <w:rPr>
+          <w:rFonts w:ascii="Arial" w:hAnsi="Arial"/>
+        </w:rPr>
         <mc:AlternateContent>
           <mc:Choice Requires="wps">
             <w:drawing>
@@ -449,11 +533,15 @@
     <w:p>
       <w:pPr>
         <w:pStyle w:val="Heading3"/>
-        <w:rPr/>
+        <w:rPr>
+          <w:rFonts w:ascii="Arial" w:hAnsi="Arial"/>
+        </w:rPr>
       </w:pPr>
       <w:bookmarkStart w:id="6" w:name="prompt-3-mix-blend-mode-matcher"/>
       <w:r>
-        <w:rPr/>
+        <w:rPr>
+          <w:rFonts w:ascii="Arial" w:hAnsi="Arial"/>
+        </w:rPr>
         <w:t>PROMPT 3: mix-blend-mode Matcher</w:t>
       </w:r>
     </w:p>
@@ -463,89 +551,116 @@
         <w:rPr/>
       </w:pPr>
       <w:r>
-        <w:rPr/>
+        <w:rPr>
+          <w:rFonts w:ascii="Arial" w:hAnsi="Arial"/>
+        </w:rPr>
         <w:t xml:space="preserve">Implemente </w:t>
       </w:r>
       <w:r>
         <w:rPr>
           <w:rStyle w:val="VerbatimChar"/>
+          <w:rFonts w:ascii="Arial" w:hAnsi="Arial"/>
         </w:rPr>
         <w:t>matchMixBlendMode(value)</w:t>
       </w:r>
       <w:r>
-        <w:rPr/>
+        <w:rPr>
+          <w:rFonts w:ascii="Arial" w:hAnsi="Arial"/>
+        </w:rPr>
         <w:t xml:space="preserve"> em </w:t>
       </w:r>
       <w:r>
         <w:rPr>
           <w:rStyle w:val="VerbatimChar"/>
+          <w:rFonts w:ascii="Arial" w:hAnsi="Arial"/>
         </w:rPr>
         <w:t>packages/core/src/core/matchers/misc.ts</w:t>
       </w:r>
       <w:r>
-        <w:rPr/>
+        <w:rPr>
+          <w:rFonts w:ascii="Arial" w:hAnsi="Arial"/>
+        </w:rPr>
         <w:t>.</w:t>
       </w:r>
     </w:p>
     <w:p>
       <w:pPr>
         <w:pStyle w:val="BodyText"/>
-        <w:rPr/>
-      </w:pPr>
-      <w:r>
-        <w:rPr>
+        <w:rPr>
+          <w:rFonts w:ascii="Arial" w:hAnsi="Arial"/>
+        </w:rPr>
+      </w:pPr>
+      <w:r>
+        <w:rPr>
+          <w:rFonts w:ascii="Arial" w:hAnsi="Arial"/>
           <w:b/>
           <w:bCs/>
         </w:rPr>
         <w:t>Mapear todos os valores:</w:t>
       </w:r>
       <w:r>
-        <w:rPr/>
+        <w:rPr>
+          <w:rFonts w:ascii="Arial" w:hAnsi="Arial"/>
+        </w:rPr>
         <w:t xml:space="preserve"> multiply, screen, overlay, darken, lighten, color-dodge, color-burn, hard-light, soft-light, difference, exclusion, hue, saturation, color, luminosity → mix-blend-*</w:t>
       </w:r>
     </w:p>
     <w:p>
       <w:pPr>
         <w:pStyle w:val="BodyText"/>
-        <w:rPr/>
-      </w:pPr>
-      <w:r>
-        <w:rPr>
+        <w:rPr>
+          <w:rFonts w:ascii="Arial" w:hAnsi="Arial"/>
+        </w:rPr>
+      </w:pPr>
+      <w:r>
+        <w:rPr>
+          <w:rFonts w:ascii="Arial" w:hAnsi="Arial"/>
           <w:b/>
           <w:bCs/>
         </w:rPr>
         <w:t>Adicionar:</w:t>
       </w:r>
       <w:r>
-        <w:rPr/>
+        <w:rPr>
+          <w:rFonts w:ascii="Arial" w:hAnsi="Arial"/>
+        </w:rPr>
         <w:t xml:space="preserve"> - Handler em rulesEngine.ts - Testes em misc.test.ts - Export da função</w:t>
       </w:r>
     </w:p>
     <w:p>
       <w:pPr>
         <w:pStyle w:val="BodyText"/>
-        <w:rPr/>
-      </w:pPr>
-      <w:r>
-        <w:rPr>
+        <w:rPr>
+          <w:rFonts w:ascii="Arial" w:hAnsi="Arial"/>
+        </w:rPr>
+      </w:pPr>
+      <w:r>
+        <w:rPr>
+          <w:rFonts w:ascii="Arial" w:hAnsi="Arial"/>
           <w:b/>
           <w:bCs/>
         </w:rPr>
         <w:t>Marcar completo:</w:t>
       </w:r>
       <w:r>
-        <w:rPr/>
+        <w:rPr>
+          <w:rFonts w:ascii="Arial" w:hAnsi="Arial"/>
+        </w:rPr>
         <w:t xml:space="preserve"> mix-blend-mode (5 itens) no TODO.md</w:t>
       </w:r>
     </w:p>
     <w:p>
       <w:pPr>
         <w:pStyle w:val="Normal"/>
-        <w:rPr/>
+        <w:rPr>
+          <w:rFonts w:ascii="Arial" w:hAnsi="Arial"/>
+        </w:rPr>
       </w:pPr>
       <w:bookmarkStart w:id="7" w:name="prompt-3-mix-blend-mode-matcher"/>
       <w:r>
-        <w:rPr/>
+        <w:rPr>
+          <w:rFonts w:ascii="Arial" w:hAnsi="Arial"/>
+        </w:rPr>
         <mc:AlternateContent>
           <mc:Choice Requires="wps">
             <w:drawing>
@@ -604,11 +719,15 @@
     <w:p>
       <w:pPr>
         <w:pStyle w:val="Heading3"/>
-        <w:rPr/>
+        <w:rPr>
+          <w:rFonts w:ascii="Arial" w:hAnsi="Arial"/>
+        </w:rPr>
       </w:pPr>
       <w:bookmarkStart w:id="8" w:name="prompt-4-isolation-matcher"/>
       <w:r>
-        <w:rPr/>
+        <w:rPr>
+          <w:rFonts w:ascii="Arial" w:hAnsi="Arial"/>
+        </w:rPr>
         <w:t>PROMPT 4: isolation Matcher</w:t>
       </w:r>
     </w:p>
@@ -618,89 +737,116 @@
         <w:rPr/>
       </w:pPr>
       <w:r>
-        <w:rPr/>
+        <w:rPr>
+          <w:rFonts w:ascii="Arial" w:hAnsi="Arial"/>
+        </w:rPr>
         <w:t xml:space="preserve">Implemente </w:t>
       </w:r>
       <w:r>
         <w:rPr>
           <w:rStyle w:val="VerbatimChar"/>
+          <w:rFonts w:ascii="Arial" w:hAnsi="Arial"/>
         </w:rPr>
         <w:t>matchIsolation(value)</w:t>
       </w:r>
       <w:r>
-        <w:rPr/>
+        <w:rPr>
+          <w:rFonts w:ascii="Arial" w:hAnsi="Arial"/>
+        </w:rPr>
         <w:t xml:space="preserve"> em </w:t>
       </w:r>
       <w:r>
         <w:rPr>
           <w:rStyle w:val="VerbatimChar"/>
+          <w:rFonts w:ascii="Arial" w:hAnsi="Arial"/>
         </w:rPr>
         <w:t>packages/core/src/core/matchers/misc.ts</w:t>
       </w:r>
       <w:r>
-        <w:rPr/>
+        <w:rPr>
+          <w:rFonts w:ascii="Arial" w:hAnsi="Arial"/>
+        </w:rPr>
         <w:t>.</w:t>
       </w:r>
     </w:p>
     <w:p>
       <w:pPr>
         <w:pStyle w:val="BodyText"/>
-        <w:rPr/>
-      </w:pPr>
-      <w:r>
-        <w:rPr>
+        <w:rPr>
+          <w:rFonts w:ascii="Arial" w:hAnsi="Arial"/>
+        </w:rPr>
+      </w:pPr>
+      <w:r>
+        <w:rPr>
+          <w:rFonts w:ascii="Arial" w:hAnsi="Arial"/>
           <w:b/>
           <w:bCs/>
         </w:rPr>
         <w:t>Mapear:</w:t>
       </w:r>
       <w:r>
-        <w:rPr/>
+        <w:rPr>
+          <w:rFonts w:ascii="Arial" w:hAnsi="Arial"/>
+        </w:rPr>
         <w:t xml:space="preserve"> - “isolate” → “isolate” - “auto” → “isolation-auto”</w:t>
       </w:r>
     </w:p>
     <w:p>
       <w:pPr>
         <w:pStyle w:val="BodyText"/>
-        <w:rPr/>
-      </w:pPr>
-      <w:r>
-        <w:rPr>
+        <w:rPr>
+          <w:rFonts w:ascii="Arial" w:hAnsi="Arial"/>
+        </w:rPr>
+      </w:pPr>
+      <w:r>
+        <w:rPr>
+          <w:rFonts w:ascii="Arial" w:hAnsi="Arial"/>
           <w:b/>
           <w:bCs/>
         </w:rPr>
         <w:t>Adicionar:</w:t>
       </w:r>
       <w:r>
-        <w:rPr/>
+        <w:rPr>
+          <w:rFonts w:ascii="Arial" w:hAnsi="Arial"/>
+        </w:rPr>
         <w:t xml:space="preserve"> - Handler em rulesEngine.ts - Testes em misc.test.ts - Export da função</w:t>
       </w:r>
     </w:p>
     <w:p>
       <w:pPr>
         <w:pStyle w:val="BodyText"/>
-        <w:rPr/>
-      </w:pPr>
-      <w:r>
-        <w:rPr>
+        <w:rPr>
+          <w:rFonts w:ascii="Arial" w:hAnsi="Arial"/>
+        </w:rPr>
+      </w:pPr>
+      <w:r>
+        <w:rPr>
+          <w:rFonts w:ascii="Arial" w:hAnsi="Arial"/>
           <w:b/>
           <w:bCs/>
         </w:rPr>
         <w:t>Marcar completo:</w:t>
       </w:r>
       <w:r>
-        <w:rPr/>
+        <w:rPr>
+          <w:rFonts w:ascii="Arial" w:hAnsi="Arial"/>
+        </w:rPr>
         <w:t xml:space="preserve"> isolation (4 itens) no TODO.md</w:t>
       </w:r>
     </w:p>
     <w:p>
       <w:pPr>
         <w:pStyle w:val="Normal"/>
-        <w:rPr/>
+        <w:rPr>
+          <w:rFonts w:ascii="Arial" w:hAnsi="Arial"/>
+        </w:rPr>
       </w:pPr>
       <w:bookmarkStart w:id="9" w:name="prompt-4-isolation-matcher"/>
       <w:r>
-        <w:rPr/>
+        <w:rPr>
+          <w:rFonts w:ascii="Arial" w:hAnsi="Arial"/>
+        </w:rPr>
         <mc:AlternateContent>
           <mc:Choice Requires="wps">
             <w:drawing>
@@ -759,11 +905,15 @@
     <w:p>
       <w:pPr>
         <w:pStyle w:val="Heading3"/>
-        <w:rPr/>
+        <w:rPr>
+          <w:rFonts w:ascii="Arial" w:hAnsi="Arial"/>
+        </w:rPr>
       </w:pPr>
       <w:bookmarkStart w:id="10" w:name="prompt-5-object-position-matcher"/>
       <w:r>
-        <w:rPr/>
+        <w:rPr>
+          <w:rFonts w:ascii="Arial" w:hAnsi="Arial"/>
+        </w:rPr>
         <w:t>PROMPT 5: object-position Matcher</w:t>
       </w:r>
     </w:p>
@@ -773,89 +923,116 @@
         <w:rPr/>
       </w:pPr>
       <w:r>
-        <w:rPr/>
+        <w:rPr>
+          <w:rFonts w:ascii="Arial" w:hAnsi="Arial"/>
+        </w:rPr>
         <w:t xml:space="preserve">Implemente </w:t>
       </w:r>
       <w:r>
         <w:rPr>
           <w:rStyle w:val="VerbatimChar"/>
+          <w:rFonts w:ascii="Arial" w:hAnsi="Arial"/>
         </w:rPr>
         <w:t>matchObjectPosition(value)</w:t>
       </w:r>
       <w:r>
-        <w:rPr/>
+        <w:rPr>
+          <w:rFonts w:ascii="Arial" w:hAnsi="Arial"/>
+        </w:rPr>
         <w:t xml:space="preserve"> em </w:t>
       </w:r>
       <w:r>
         <w:rPr>
           <w:rStyle w:val="VerbatimChar"/>
+          <w:rFonts w:ascii="Arial" w:hAnsi="Arial"/>
         </w:rPr>
         <w:t>packages/core/src/core/matchers/layout.ts</w:t>
       </w:r>
       <w:r>
-        <w:rPr/>
+        <w:rPr>
+          <w:rFonts w:ascii="Arial" w:hAnsi="Arial"/>
+        </w:rPr>
         <w:t>.</w:t>
       </w:r>
     </w:p>
     <w:p>
       <w:pPr>
         <w:pStyle w:val="BodyText"/>
-        <w:rPr/>
-      </w:pPr>
-      <w:r>
-        <w:rPr>
+        <w:rPr>
+          <w:rFonts w:ascii="Arial" w:hAnsi="Arial"/>
+        </w:rPr>
+      </w:pPr>
+      <w:r>
+        <w:rPr>
+          <w:rFonts w:ascii="Arial" w:hAnsi="Arial"/>
           <w:b/>
           <w:bCs/>
         </w:rPr>
         <w:t>Mapear:</w:t>
       </w:r>
       <w:r>
-        <w:rPr/>
+        <w:rPr>
+          <w:rFonts w:ascii="Arial" w:hAnsi="Arial"/>
+        </w:rPr>
         <w:t xml:space="preserve"> - center, top, right, bottom, left → object-* - Combinações: top left → object-left-top, etc. - Outros → object-[value]</w:t>
       </w:r>
     </w:p>
     <w:p>
       <w:pPr>
         <w:pStyle w:val="BodyText"/>
-        <w:rPr/>
-      </w:pPr>
-      <w:r>
-        <w:rPr>
+        <w:rPr>
+          <w:rFonts w:ascii="Arial" w:hAnsi="Arial"/>
+        </w:rPr>
+      </w:pPr>
+      <w:r>
+        <w:rPr>
+          <w:rFonts w:ascii="Arial" w:hAnsi="Arial"/>
           <w:b/>
           <w:bCs/>
         </w:rPr>
         <w:t>Adicionar:</w:t>
       </w:r>
       <w:r>
-        <w:rPr/>
+        <w:rPr>
+          <w:rFonts w:ascii="Arial" w:hAnsi="Arial"/>
+        </w:rPr>
         <w:t xml:space="preserve"> - Handler em rulesEngine.ts - Testes em layout.test.ts - Export da função</w:t>
       </w:r>
     </w:p>
     <w:p>
       <w:pPr>
         <w:pStyle w:val="BodyText"/>
-        <w:rPr/>
-      </w:pPr>
-      <w:r>
-        <w:rPr>
+        <w:rPr>
+          <w:rFonts w:ascii="Arial" w:hAnsi="Arial"/>
+        </w:rPr>
+      </w:pPr>
+      <w:r>
+        <w:rPr>
+          <w:rFonts w:ascii="Arial" w:hAnsi="Arial"/>
           <w:b/>
           <w:bCs/>
         </w:rPr>
         <w:t>Marcar completo:</w:t>
       </w:r>
       <w:r>
-        <w:rPr/>
+        <w:rPr>
+          <w:rFonts w:ascii="Arial" w:hAnsi="Arial"/>
+        </w:rPr>
         <w:t xml:space="preserve"> object-position (5 itens) no TODO.md</w:t>
       </w:r>
     </w:p>
     <w:p>
       <w:pPr>
         <w:pStyle w:val="Normal"/>
-        <w:rPr/>
+        <w:rPr>
+          <w:rFonts w:ascii="Arial" w:hAnsi="Arial"/>
+        </w:rPr>
       </w:pPr>
       <w:bookmarkStart w:id="11" w:name="prompt-5-object-position-matcher"/>
       <w:r>
-        <w:rPr/>
+        <w:rPr>
+          <w:rFonts w:ascii="Arial" w:hAnsi="Arial"/>
+        </w:rPr>
         <mc:AlternateContent>
           <mc:Choice Requires="wps">
             <w:drawing>
@@ -914,11 +1091,15 @@
     <w:p>
       <w:pPr>
         <w:pStyle w:val="Heading3"/>
-        <w:rPr/>
+        <w:rPr>
+          <w:rFonts w:ascii="Arial" w:hAnsi="Arial"/>
+        </w:rPr>
       </w:pPr>
       <w:bookmarkStart w:id="12" w:name="prompt-6-aspect-ratio-matcher"/>
       <w:r>
-        <w:rPr/>
+        <w:rPr>
+          <w:rFonts w:ascii="Arial" w:hAnsi="Arial"/>
+        </w:rPr>
         <w:t>PROMPT 6: aspect-ratio Matcher</w:t>
       </w:r>
     </w:p>
@@ -928,89 +1109,116 @@
         <w:rPr/>
       </w:pPr>
       <w:r>
-        <w:rPr/>
+        <w:rPr>
+          <w:rFonts w:ascii="Arial" w:hAnsi="Arial"/>
+        </w:rPr>
         <w:t xml:space="preserve">Implemente </w:t>
       </w:r>
       <w:r>
         <w:rPr>
           <w:rStyle w:val="VerbatimChar"/>
+          <w:rFonts w:ascii="Arial" w:hAnsi="Arial"/>
         </w:rPr>
         <w:t>matchAspectRatio(value)</w:t>
       </w:r>
       <w:r>
-        <w:rPr/>
+        <w:rPr>
+          <w:rFonts w:ascii="Arial" w:hAnsi="Arial"/>
+        </w:rPr>
         <w:t xml:space="preserve"> em </w:t>
       </w:r>
       <w:r>
         <w:rPr>
           <w:rStyle w:val="VerbatimChar"/>
+          <w:rFonts w:ascii="Arial" w:hAnsi="Arial"/>
         </w:rPr>
         <w:t>packages/core/src/core/matchers/layout.ts</w:t>
       </w:r>
       <w:r>
-        <w:rPr/>
+        <w:rPr>
+          <w:rFonts w:ascii="Arial" w:hAnsi="Arial"/>
+        </w:rPr>
         <w:t>.</w:t>
       </w:r>
     </w:p>
     <w:p>
       <w:pPr>
         <w:pStyle w:val="BodyText"/>
-        <w:rPr/>
-      </w:pPr>
-      <w:r>
-        <w:rPr>
+        <w:rPr>
+          <w:rFonts w:ascii="Arial" w:hAnsi="Arial"/>
+        </w:rPr>
+      </w:pPr>
+      <w:r>
+        <w:rPr>
+          <w:rFonts w:ascii="Arial" w:hAnsi="Arial"/>
           <w:b/>
           <w:bCs/>
         </w:rPr>
         <w:t>Mapear:</w:t>
       </w:r>
       <w:r>
-        <w:rPr/>
+        <w:rPr>
+          <w:rFonts w:ascii="Arial" w:hAnsi="Arial"/>
+        </w:rPr>
         <w:t xml:space="preserve"> - “1/1” → “aspect-square” - “16/9” → “aspect-video” - “auto” → “aspect-auto” - Outros → aspect-[value]</w:t>
       </w:r>
     </w:p>
     <w:p>
       <w:pPr>
         <w:pStyle w:val="BodyText"/>
-        <w:rPr/>
-      </w:pPr>
-      <w:r>
-        <w:rPr>
+        <w:rPr>
+          <w:rFonts w:ascii="Arial" w:hAnsi="Arial"/>
+        </w:rPr>
+      </w:pPr>
+      <w:r>
+        <w:rPr>
+          <w:rFonts w:ascii="Arial" w:hAnsi="Arial"/>
           <w:b/>
           <w:bCs/>
         </w:rPr>
         <w:t>Adicionar:</w:t>
       </w:r>
       <w:r>
-        <w:rPr/>
+        <w:rPr>
+          <w:rFonts w:ascii="Arial" w:hAnsi="Arial"/>
+        </w:rPr>
         <w:t xml:space="preserve"> - Handler em rulesEngine.ts - Testes em layout.test.ts - Export da função</w:t>
       </w:r>
     </w:p>
     <w:p>
       <w:pPr>
         <w:pStyle w:val="BodyText"/>
-        <w:rPr/>
-      </w:pPr>
-      <w:r>
-        <w:rPr>
+        <w:rPr>
+          <w:rFonts w:ascii="Arial" w:hAnsi="Arial"/>
+        </w:rPr>
+      </w:pPr>
+      <w:r>
+        <w:rPr>
+          <w:rFonts w:ascii="Arial" w:hAnsi="Arial"/>
           <w:b/>
           <w:bCs/>
         </w:rPr>
         <w:t>Marcar completo:</w:t>
       </w:r>
       <w:r>
-        <w:rPr/>
+        <w:rPr>
+          <w:rFonts w:ascii="Arial" w:hAnsi="Arial"/>
+        </w:rPr>
         <w:t xml:space="preserve"> aspect-ratio (5 itens) no TODO.md</w:t>
       </w:r>
     </w:p>
     <w:p>
       <w:pPr>
         <w:pStyle w:val="Normal"/>
-        <w:rPr/>
+        <w:rPr>
+          <w:rFonts w:ascii="Arial" w:hAnsi="Arial"/>
+        </w:rPr>
       </w:pPr>
       <w:bookmarkStart w:id="13" w:name="prompt-6-aspect-ratio-matcher"/>
       <w:r>
-        <w:rPr/>
+        <w:rPr>
+          <w:rFonts w:ascii="Arial" w:hAnsi="Arial"/>
+        </w:rPr>
         <mc:AlternateContent>
           <mc:Choice Requires="wps">
             <w:drawing>
@@ -1069,11 +1277,15 @@
     <w:p>
       <w:pPr>
         <w:pStyle w:val="Heading3"/>
-        <w:rPr/>
+        <w:rPr>
+          <w:rFonts w:ascii="Arial" w:hAnsi="Arial"/>
+        </w:rPr>
       </w:pPr>
       <w:bookmarkStart w:id="14" w:name="prompt-7-v4-css-custom-properties-parser"/>
       <w:r>
-        <w:rPr/>
+        <w:rPr>
+          <w:rFonts w:ascii="Arial" w:hAnsi="Arial"/>
+        </w:rPr>
         <w:t>PROMPT 7: v4 CSS Custom Properties Parser</w:t>
       </w:r>
     </w:p>
@@ -1083,89 +1295,116 @@
         <w:rPr/>
       </w:pPr>
       <w:r>
-        <w:rPr/>
+        <w:rPr>
+          <w:rFonts w:ascii="Arial" w:hAnsi="Arial"/>
+        </w:rPr>
         <w:t xml:space="preserve">Implemente </w:t>
       </w:r>
       <w:r>
         <w:rPr>
           <w:rStyle w:val="VerbatimChar"/>
+          <w:rFonts w:ascii="Arial" w:hAnsi="Arial"/>
         </w:rPr>
         <w:t>parseCustomProperties(cssContent)</w:t>
       </w:r>
       <w:r>
-        <w:rPr/>
+        <w:rPr>
+          <w:rFonts w:ascii="Arial" w:hAnsi="Arial"/>
+        </w:rPr>
         <w:t xml:space="preserve"> em </w:t>
       </w:r>
       <w:r>
         <w:rPr>
           <w:rStyle w:val="VerbatimChar"/>
+          <w:rFonts w:ascii="Arial" w:hAnsi="Arial"/>
         </w:rPr>
         <w:t>packages/core/src/core/tokensLoader.ts</w:t>
       </w:r>
       <w:r>
-        <w:rPr/>
+        <w:rPr>
+          <w:rFonts w:ascii="Arial" w:hAnsi="Arial"/>
+        </w:rPr>
         <w:t>.</w:t>
       </w:r>
     </w:p>
     <w:p>
       <w:pPr>
         <w:pStyle w:val="BodyText"/>
-        <w:rPr/>
-      </w:pPr>
-      <w:r>
-        <w:rPr>
+        <w:rPr>
+          <w:rFonts w:ascii="Arial" w:hAnsi="Arial"/>
+        </w:rPr>
+      </w:pPr>
+      <w:r>
+        <w:rPr>
+          <w:rFonts w:ascii="Arial" w:hAnsi="Arial"/>
           <w:b/>
           <w:bCs/>
         </w:rPr>
         <w:t>Extrair de :root:</w:t>
       </w:r>
       <w:r>
-        <w:rPr/>
+        <w:rPr>
+          <w:rFonts w:ascii="Arial" w:hAnsi="Arial"/>
+        </w:rPr>
         <w:t xml:space="preserve"> - –spacing-* → spacing tokens - –color-* → color tokens - –font-size-* → fontSize tokens - –leading-* → lineHeight tokens - –screen-* → screens</w:t>
       </w:r>
     </w:p>
     <w:p>
       <w:pPr>
         <w:pStyle w:val="BodyText"/>
-        <w:rPr/>
-      </w:pPr>
-      <w:r>
-        <w:rPr>
+        <w:rPr>
+          <w:rFonts w:ascii="Arial" w:hAnsi="Arial"/>
+        </w:rPr>
+      </w:pPr>
+      <w:r>
+        <w:rPr>
+          <w:rFonts w:ascii="Arial" w:hAnsi="Arial"/>
           <w:b/>
           <w:bCs/>
         </w:rPr>
         <w:t>Atualizar:</w:t>
       </w:r>
       <w:r>
-        <w:rPr/>
+        <w:rPr>
+          <w:rFonts w:ascii="Arial" w:hAnsi="Arial"/>
+        </w:rPr>
         <w:t xml:space="preserve"> - loadTokens() para usar parseCustomProperties - Resolvers para preferir tokens v4 - Criar fixture tailwind-v4.css - Testes completos em tokensLoader.test.ts</w:t>
       </w:r>
     </w:p>
     <w:p>
       <w:pPr>
         <w:pStyle w:val="BodyText"/>
-        <w:rPr/>
-      </w:pPr>
-      <w:r>
-        <w:rPr>
+        <w:rPr>
+          <w:rFonts w:ascii="Arial" w:hAnsi="Arial"/>
+        </w:rPr>
+      </w:pPr>
+      <w:r>
+        <w:rPr>
+          <w:rFonts w:ascii="Arial" w:hAnsi="Arial"/>
           <w:b/>
           <w:bCs/>
         </w:rPr>
         <w:t>Marcar completo:</w:t>
       </w:r>
       <w:r>
-        <w:rPr/>
+        <w:rPr>
+          <w:rFonts w:ascii="Arial" w:hAnsi="Arial"/>
+        </w:rPr>
         <w:t xml:space="preserve"> v4 Token Loading (26 itens) no TODO.md</w:t>
       </w:r>
     </w:p>
     <w:p>
       <w:pPr>
         <w:pStyle w:val="Normal"/>
-        <w:rPr/>
+        <w:rPr>
+          <w:rFonts w:ascii="Arial" w:hAnsi="Arial"/>
+        </w:rPr>
       </w:pPr>
       <w:bookmarkStart w:id="15" w:name="prompt-7-v4-css-custom-properties-parser"/>
       <w:r>
-        <w:rPr/>
+        <w:rPr>
+          <w:rFonts w:ascii="Arial" w:hAnsi="Arial"/>
+        </w:rPr>
         <mc:AlternateContent>
           <mc:Choice Requires="wps">
             <w:drawing>
@@ -1224,11 +1463,15 @@
     <w:p>
       <w:pPr>
         <w:pStyle w:val="Heading3"/>
-        <w:rPr/>
+        <w:rPr>
+          <w:rFonts w:ascii="Arial" w:hAnsi="Arial"/>
+        </w:rPr>
       </w:pPr>
       <w:bookmarkStart w:id="16" w:name="prompt-8-cli-output-e-exit-codes"/>
       <w:r>
-        <w:rPr/>
+        <w:rPr>
+          <w:rFonts w:ascii="Arial" w:hAnsi="Arial"/>
+        </w:rPr>
         <w:t>PROMPT 8: CLI Output e Exit Codes</w:t>
       </w:r>
     </w:p>
@@ -1238,83 +1481,108 @@
         <w:rPr/>
       </w:pPr>
       <w:r>
-        <w:rPr/>
+        <w:rPr>
+          <w:rFonts w:ascii="Arial" w:hAnsi="Arial"/>
+        </w:rPr>
         <w:t xml:space="preserve">Adicione flags </w:t>
       </w:r>
       <w:r>
         <w:rPr>
           <w:rStyle w:val="VerbatimChar"/>
+          <w:rFonts w:ascii="Arial" w:hAnsi="Arial"/>
         </w:rPr>
         <w:t>--output &lt;file&gt;</w:t>
       </w:r>
       <w:r>
-        <w:rPr/>
+        <w:rPr>
+          <w:rFonts w:ascii="Arial" w:hAnsi="Arial"/>
+        </w:rPr>
         <w:t xml:space="preserve"> e </w:t>
       </w:r>
       <w:r>
         <w:rPr>
           <w:rStyle w:val="VerbatimChar"/>
+          <w:rFonts w:ascii="Arial" w:hAnsi="Arial"/>
         </w:rPr>
         <w:t>--min-coverage &lt;percentage&gt;</w:t>
       </w:r>
       <w:r>
-        <w:rPr/>
+        <w:rPr>
+          <w:rFonts w:ascii="Arial" w:hAnsi="Arial"/>
+        </w:rPr>
         <w:t xml:space="preserve"> em </w:t>
       </w:r>
       <w:r>
         <w:rPr>
           <w:rStyle w:val="VerbatimChar"/>
+          <w:rFonts w:ascii="Arial" w:hAnsi="Arial"/>
         </w:rPr>
         <w:t>packages/cli/src/index.ts</w:t>
       </w:r>
       <w:r>
-        <w:rPr/>
+        <w:rPr>
+          <w:rFonts w:ascii="Arial" w:hAnsi="Arial"/>
+        </w:rPr>
         <w:t>.</w:t>
       </w:r>
     </w:p>
     <w:p>
       <w:pPr>
         <w:pStyle w:val="BodyText"/>
-        <w:rPr/>
-      </w:pPr>
-      <w:r>
-        <w:rPr>
+        <w:rPr>
+          <w:rFonts w:ascii="Arial" w:hAnsi="Arial"/>
+        </w:rPr>
+      </w:pPr>
+      <w:r>
+        <w:rPr>
+          <w:rFonts w:ascii="Arial" w:hAnsi="Arial"/>
           <w:b/>
           <w:bCs/>
         </w:rPr>
         <w:t>Implementar:</w:t>
       </w:r>
       <w:r>
-        <w:rPr/>
+        <w:rPr>
+          <w:rFonts w:ascii="Arial" w:hAnsi="Arial"/>
+        </w:rPr>
         <w:t xml:space="preserve"> - Escrita em arquivo (JSON/Markdown) - Exit code 0 se coverage &gt;= min-coverage - Exit code 1 se coverage &lt; min-coverage - Testes em test/cli.test.sh</w:t>
       </w:r>
     </w:p>
     <w:p>
       <w:pPr>
         <w:pStyle w:val="BodyText"/>
-        <w:rPr/>
-      </w:pPr>
-      <w:r>
-        <w:rPr>
+        <w:rPr>
+          <w:rFonts w:ascii="Arial" w:hAnsi="Arial"/>
+        </w:rPr>
+      </w:pPr>
+      <w:r>
+        <w:rPr>
+          <w:rFonts w:ascii="Arial" w:hAnsi="Arial"/>
           <w:b/>
           <w:bCs/>
         </w:rPr>
         <w:t>Marcar completo:</w:t>
       </w:r>
       <w:r>
-        <w:rPr/>
+        <w:rPr>
+          <w:rFonts w:ascii="Arial" w:hAnsi="Arial"/>
+        </w:rPr>
         <w:t xml:space="preserve"> CLI Enhancements (14 itens) no TODO.md</w:t>
       </w:r>
     </w:p>
     <w:p>
       <w:pPr>
         <w:pStyle w:val="Normal"/>
-        <w:rPr/>
+        <w:rPr>
+          <w:rFonts w:ascii="Arial" w:hAnsi="Arial"/>
+        </w:rPr>
       </w:pPr>
       <w:bookmarkStart w:id="17" w:name="alta-prioridade"/>
       <w:bookmarkStart w:id="18" w:name="prompt-8-cli-output-e-exit-codes"/>
       <w:r>
-        <w:rPr/>
+        <w:rPr>
+          <w:rFonts w:ascii="Arial" w:hAnsi="Arial"/>
+        </w:rPr>
         <mc:AlternateContent>
           <mc:Choice Requires="wps">
             <w:drawing>
@@ -1374,26 +1642,36 @@
     <w:p>
       <w:pPr>
         <w:pStyle w:val="Heading2"/>
-        <w:rPr/>
+        <w:rPr>
+          <w:rFonts w:ascii="Arial" w:hAnsi="Arial"/>
+        </w:rPr>
       </w:pPr>
       <w:bookmarkStart w:id="19" w:name="média-prioridade"/>
       <w:r>
-        <w:rPr/>
+        <w:rPr>
+          <w:rFonts w:ascii="Arial" w:hAnsi="Arial"/>
+        </w:rPr>
         <w:t xml:space="preserve">🟡 </w:t>
       </w:r>
       <w:r>
-        <w:rPr/>
+        <w:rPr>
+          <w:rFonts w:ascii="Arial" w:hAnsi="Arial"/>
+        </w:rPr>
         <w:t>MÉDIA PRIORIDADE</w:t>
       </w:r>
     </w:p>
     <w:p>
       <w:pPr>
         <w:pStyle w:val="Heading3"/>
-        <w:rPr/>
+        <w:rPr>
+          <w:rFonts w:ascii="Arial" w:hAnsi="Arial"/>
+        </w:rPr>
       </w:pPr>
       <w:bookmarkStart w:id="20" w:name="prompt-9-transforms-matchers"/>
       <w:r>
-        <w:rPr/>
+        <w:rPr>
+          <w:rFonts w:ascii="Arial" w:hAnsi="Arial"/>
+        </w:rPr>
         <w:t>PROMPT 9: Transforms Matchers</w:t>
       </w:r>
     </w:p>
@@ -1403,45 +1681,59 @@
         <w:rPr/>
       </w:pPr>
       <w:r>
-        <w:rPr/>
+        <w:rPr>
+          <w:rFonts w:ascii="Arial" w:hAnsi="Arial"/>
+        </w:rPr>
         <w:t xml:space="preserve">Crie </w:t>
       </w:r>
       <w:r>
         <w:rPr>
           <w:rStyle w:val="VerbatimChar"/>
+          <w:rFonts w:ascii="Arial" w:hAnsi="Arial"/>
         </w:rPr>
         <w:t>packages/core/src/core/matchers/transforms.ts</w:t>
       </w:r>
       <w:r>
-        <w:rPr/>
+        <w:rPr>
+          <w:rFonts w:ascii="Arial" w:hAnsi="Arial"/>
+        </w:rPr>
         <w:t xml:space="preserve"> com: - matchTranslate(), matchScale(), matchRotate(), matchSkew() - matchTransform() para múltiplas funções - Handlers em rulesEngine.ts - Testes em transforms.test.ts</w:t>
       </w:r>
     </w:p>
     <w:p>
       <w:pPr>
         <w:pStyle w:val="BodyText"/>
-        <w:rPr/>
-      </w:pPr>
-      <w:r>
-        <w:rPr>
+        <w:rPr>
+          <w:rFonts w:ascii="Arial" w:hAnsi="Arial"/>
+        </w:rPr>
+      </w:pPr>
+      <w:r>
+        <w:rPr>
+          <w:rFonts w:ascii="Arial" w:hAnsi="Arial"/>
           <w:b/>
           <w:bCs/>
         </w:rPr>
         <w:t>Marcar completo:</w:t>
       </w:r>
       <w:r>
-        <w:rPr/>
+        <w:rPr>
+          <w:rFonts w:ascii="Arial" w:hAnsi="Arial"/>
+        </w:rPr>
         <w:t xml:space="preserve"> Transforms (17 itens) no TODO.md</w:t>
       </w:r>
     </w:p>
     <w:p>
       <w:pPr>
         <w:pStyle w:val="Normal"/>
-        <w:rPr/>
+        <w:rPr>
+          <w:rFonts w:ascii="Arial" w:hAnsi="Arial"/>
+        </w:rPr>
       </w:pPr>
       <w:bookmarkStart w:id="21" w:name="prompt-9-transforms-matchers"/>
       <w:r>
-        <w:rPr/>
+        <w:rPr>
+          <w:rFonts w:ascii="Arial" w:hAnsi="Arial"/>
+        </w:rPr>
         <mc:AlternateContent>
           <mc:Choice Requires="wps">
             <w:drawing>
@@ -1500,11 +1792,15 @@
     <w:p>
       <w:pPr>
         <w:pStyle w:val="Heading3"/>
-        <w:rPr/>
+        <w:rPr>
+          <w:rFonts w:ascii="Arial" w:hAnsi="Arial"/>
+        </w:rPr>
       </w:pPr>
       <w:bookmarkStart w:id="22" w:name="prompt-10-grid-template-areas"/>
       <w:r>
-        <w:rPr/>
+        <w:rPr>
+          <w:rFonts w:ascii="Arial" w:hAnsi="Arial"/>
+        </w:rPr>
         <w:t>PROMPT 10: grid-template-areas</w:t>
       </w:r>
     </w:p>
@@ -1514,45 +1810,59 @@
         <w:rPr/>
       </w:pPr>
       <w:r>
-        <w:rPr/>
+        <w:rPr>
+          <w:rFonts w:ascii="Arial" w:hAnsi="Arial"/>
+        </w:rPr>
         <w:t xml:space="preserve">Implemente </w:t>
       </w:r>
       <w:r>
         <w:rPr>
           <w:rStyle w:val="VerbatimChar"/>
+          <w:rFonts w:ascii="Arial" w:hAnsi="Arial"/>
         </w:rPr>
         <w:t>matchGridTemplateAreas(value)</w:t>
       </w:r>
       <w:r>
-        <w:rPr/>
+        <w:rPr>
+          <w:rFonts w:ascii="Arial" w:hAnsi="Arial"/>
+        </w:rPr>
         <w:t xml:space="preserve"> em flexGrid.ts. Sempre usar arbitrary: [grid-template-areas:“value”]</w:t>
       </w:r>
     </w:p>
     <w:p>
       <w:pPr>
         <w:pStyle w:val="BodyText"/>
-        <w:rPr/>
-      </w:pPr>
-      <w:r>
-        <w:rPr>
+        <w:rPr>
+          <w:rFonts w:ascii="Arial" w:hAnsi="Arial"/>
+        </w:rPr>
+      </w:pPr>
+      <w:r>
+        <w:rPr>
+          <w:rFonts w:ascii="Arial" w:hAnsi="Arial"/>
           <w:b/>
           <w:bCs/>
         </w:rPr>
         <w:t>Marcar completo:</w:t>
       </w:r>
       <w:r>
-        <w:rPr/>
+        <w:rPr>
+          <w:rFonts w:ascii="Arial" w:hAnsi="Arial"/>
+        </w:rPr>
         <w:t xml:space="preserve"> grid-template-areas (4 itens) no TODO.md</w:t>
       </w:r>
     </w:p>
     <w:p>
       <w:pPr>
         <w:pStyle w:val="Normal"/>
-        <w:rPr/>
+        <w:rPr>
+          <w:rFonts w:ascii="Arial" w:hAnsi="Arial"/>
+        </w:rPr>
       </w:pPr>
       <w:bookmarkStart w:id="23" w:name="prompt-10-grid-template-areas"/>
       <w:r>
-        <w:rPr/>
+        <w:rPr>
+          <w:rFonts w:ascii="Arial" w:hAnsi="Arial"/>
+        </w:rPr>
         <mc:AlternateContent>
           <mc:Choice Requires="wps">
             <w:drawing>
@@ -1611,49 +1921,66 @@
     <w:p>
       <w:pPr>
         <w:pStyle w:val="Heading3"/>
-        <w:rPr/>
+        <w:rPr>
+          <w:rFonts w:ascii="Arial" w:hAnsi="Arial"/>
+        </w:rPr>
       </w:pPr>
       <w:bookmarkStart w:id="24" w:name="prompt-11-media-query-parsing"/>
       <w:r>
-        <w:rPr/>
+        <w:rPr>
+          <w:rFonts w:ascii="Arial" w:hAnsi="Arial"/>
+        </w:rPr>
         <w:t>PROMPT 11: Media Query Parsing</w:t>
       </w:r>
     </w:p>
     <w:p>
       <w:pPr>
         <w:pStyle w:val="FirstParagraph"/>
-        <w:rPr/>
-      </w:pPr>
-      <w:r>
-        <w:rPr/>
+        <w:rPr>
+          <w:rFonts w:ascii="Arial" w:hAnsi="Arial"/>
+        </w:rPr>
+      </w:pPr>
+      <w:r>
+        <w:rPr>
+          <w:rFonts w:ascii="Arial" w:hAnsi="Arial"/>
+        </w:rPr>
         <w:t>Atualizar parseCssRules() para extrair min-width e mapear para variants (sm/md/lg/xl/2xl). Suporte para max-width, orientation, prefers-color-scheme. Aplicar variants automaticamente em transformCssText().</w:t>
       </w:r>
     </w:p>
     <w:p>
       <w:pPr>
         <w:pStyle w:val="BodyText"/>
-        <w:rPr/>
-      </w:pPr>
-      <w:r>
-        <w:rPr>
+        <w:rPr>
+          <w:rFonts w:ascii="Arial" w:hAnsi="Arial"/>
+        </w:rPr>
+      </w:pPr>
+      <w:r>
+        <w:rPr>
+          <w:rFonts w:ascii="Arial" w:hAnsi="Arial"/>
           <w:b/>
           <w:bCs/>
         </w:rPr>
         <w:t>Marcar completo:</w:t>
       </w:r>
       <w:r>
-        <w:rPr/>
+        <w:rPr>
+          <w:rFonts w:ascii="Arial" w:hAnsi="Arial"/>
+        </w:rPr>
         <w:t xml:space="preserve"> Media Query Parsing (13 itens) no TODO.md</w:t>
       </w:r>
     </w:p>
     <w:p>
       <w:pPr>
         <w:pStyle w:val="Normal"/>
-        <w:rPr/>
+        <w:rPr>
+          <w:rFonts w:ascii="Arial" w:hAnsi="Arial"/>
+        </w:rPr>
       </w:pPr>
       <w:bookmarkStart w:id="25" w:name="prompt-11-media-query-parsing"/>
       <w:r>
-        <w:rPr/>
+        <w:rPr>
+          <w:rFonts w:ascii="Arial" w:hAnsi="Arial"/>
+        </w:rPr>
         <mc:AlternateContent>
           <mc:Choice Requires="wps">
             <w:drawing>
@@ -1712,59 +2039,80 @@
     <w:p>
       <w:pPr>
         <w:pStyle w:val="Heading3"/>
-        <w:rPr/>
+        <w:rPr>
+          <w:rFonts w:ascii="Arial" w:hAnsi="Arial"/>
+        </w:rPr>
       </w:pPr>
       <w:bookmarkStart w:id="26" w:name="prompt-12-component-fixtures"/>
       <w:r>
-        <w:rPr/>
+        <w:rPr>
+          <w:rFonts w:ascii="Arial" w:hAnsi="Arial"/>
+        </w:rPr>
         <w:t>PROMPT 12: Component Fixtures</w:t>
       </w:r>
     </w:p>
     <w:p>
       <w:pPr>
         <w:pStyle w:val="FirstParagraph"/>
-        <w:rPr/>
-      </w:pPr>
-      <w:r>
-        <w:rPr/>
+        <w:rPr>
+          <w:rFonts w:ascii="Arial" w:hAnsi="Arial"/>
+        </w:rPr>
+      </w:pPr>
+      <w:r>
+        <w:rPr>
+          <w:rFonts w:ascii="Arial" w:hAnsi="Arial"/>
+        </w:rPr>
         <w:t>Criar fixtures completos em packages/core/src/fixtures/: - button.test.ts - botão completo - card.test.ts - card com shadow - grid.test.ts - grid layout - layout.test.ts - layout complexo</w:t>
       </w:r>
     </w:p>
     <w:p>
       <w:pPr>
         <w:pStyle w:val="BodyText"/>
-        <w:rPr/>
-      </w:pPr>
-      <w:r>
-        <w:rPr/>
+        <w:rPr>
+          <w:rFonts w:ascii="Arial" w:hAnsi="Arial"/>
+        </w:rPr>
+      </w:pPr>
+      <w:r>
+        <w:rPr>
+          <w:rFonts w:ascii="Arial" w:hAnsi="Arial"/>
+        </w:rPr>
         <w:t>Testar strict e approximate modes, snapshots de resultados.</w:t>
       </w:r>
     </w:p>
     <w:p>
       <w:pPr>
         <w:pStyle w:val="BodyText"/>
-        <w:rPr/>
-      </w:pPr>
-      <w:r>
-        <w:rPr>
+        <w:rPr>
+          <w:rFonts w:ascii="Arial" w:hAnsi="Arial"/>
+        </w:rPr>
+      </w:pPr>
+      <w:r>
+        <w:rPr>
+          <w:rFonts w:ascii="Arial" w:hAnsi="Arial"/>
           <w:b/>
           <w:bCs/>
         </w:rPr>
         <w:t>Marcar completo:</w:t>
       </w:r>
       <w:r>
-        <w:rPr/>
+        <w:rPr>
+          <w:rFonts w:ascii="Arial" w:hAnsi="Arial"/>
+        </w:rPr>
         <w:t xml:space="preserve"> Component Fixtures (12 itens) no TODO.md</w:t>
       </w:r>
     </w:p>
     <w:p>
       <w:pPr>
         <w:pStyle w:val="Normal"/>
-        <w:rPr/>
+        <w:rPr>
+          <w:rFonts w:ascii="Arial" w:hAnsi="Arial"/>
+        </w:rPr>
       </w:pPr>
       <w:bookmarkStart w:id="27" w:name="prompt-12-component-fixtures"/>
       <w:r>
-        <w:rPr/>
+        <w:rPr>
+          <w:rFonts w:ascii="Arial" w:hAnsi="Arial"/>
+        </w:rPr>
         <mc:AlternateContent>
           <mc:Choice Requires="wps">
             <w:drawing>
@@ -1823,50 +2171,67 @@
     <w:p>
       <w:pPr>
         <w:pStyle w:val="Heading3"/>
-        <w:rPr/>
+        <w:rPr>
+          <w:rFonts w:ascii="Arial" w:hAnsi="Arial"/>
+        </w:rPr>
       </w:pPr>
       <w:bookmarkStart w:id="28" w:name="prompt-13-advanced-reporting"/>
       <w:r>
-        <w:rPr/>
+        <w:rPr>
+          <w:rFonts w:ascii="Arial" w:hAnsi="Arial"/>
+        </w:rPr>
         <w:t>PROMPT 13: Advanced Reporting</w:t>
       </w:r>
     </w:p>
     <w:p>
       <w:pPr>
         <w:pStyle w:val="FirstParagraph"/>
-        <w:rPr/>
-      </w:pPr>
-      <w:r>
-        <w:rPr/>
+        <w:rPr>
+          <w:rFonts w:ascii="Arial" w:hAnsi="Arial"/>
+        </w:rPr>
+      </w:pPr>
+      <w:r>
+        <w:rPr>
+          <w:rFonts w:ascii="Arial" w:hAnsi="Arial"/>
+        </w:rPr>
         <w:t>Adicionar em reporter.ts: - exportReport(result, format, filepath) - compareResults(strictResult, approximateResult) - Visualização de diffs CSS vs Tailwind</w:t>
       </w:r>
     </w:p>
     <w:p>
       <w:pPr>
         <w:pStyle w:val="BodyText"/>
-        <w:rPr/>
-      </w:pPr>
-      <w:r>
-        <w:rPr>
+        <w:rPr>
+          <w:rFonts w:ascii="Arial" w:hAnsi="Arial"/>
+        </w:rPr>
+      </w:pPr>
+      <w:r>
+        <w:rPr>
+          <w:rFonts w:ascii="Arial" w:hAnsi="Arial"/>
           <w:b/>
           <w:bCs/>
         </w:rPr>
         <w:t>Marcar completo:</w:t>
       </w:r>
       <w:r>
-        <w:rPr/>
+        <w:rPr>
+          <w:rFonts w:ascii="Arial" w:hAnsi="Arial"/>
+        </w:rPr>
         <w:t xml:space="preserve"> Advanced Reporting (9 itens) no TODO.md</w:t>
       </w:r>
     </w:p>
     <w:p>
       <w:pPr>
         <w:pStyle w:val="Normal"/>
-        <w:rPr/>
+        <w:rPr>
+          <w:rFonts w:ascii="Arial" w:hAnsi="Arial"/>
+        </w:rPr>
       </w:pPr>
       <w:bookmarkStart w:id="29" w:name="média-prioridade"/>
       <w:bookmarkStart w:id="30" w:name="prompt-13-advanced-reporting"/>
       <w:r>
-        <w:rPr/>
+        <w:rPr>
+          <w:rFonts w:ascii="Arial" w:hAnsi="Arial"/>
+        </w:rPr>
         <mc:AlternateContent>
           <mc:Choice Requires="wps">
             <w:drawing>
@@ -1926,64 +2291,87 @@
     <w:p>
       <w:pPr>
         <w:pStyle w:val="Heading2"/>
-        <w:rPr/>
+        <w:rPr>
+          <w:rFonts w:ascii="Arial" w:hAnsi="Arial"/>
+        </w:rPr>
       </w:pPr>
       <w:bookmarkStart w:id="31" w:name="baixa-prioridade"/>
       <w:r>
-        <w:rPr/>
+        <w:rPr>
+          <w:rFonts w:ascii="Arial" w:hAnsi="Arial"/>
+        </w:rPr>
         <w:t xml:space="preserve">🟢 </w:t>
       </w:r>
       <w:r>
-        <w:rPr/>
+        <w:rPr>
+          <w:rFonts w:ascii="Arial" w:hAnsi="Arial"/>
+        </w:rPr>
         <w:t>BAIXA PRIORIDADE</w:t>
       </w:r>
     </w:p>
     <w:p>
       <w:pPr>
         <w:pStyle w:val="Heading3"/>
-        <w:rPr/>
+        <w:rPr>
+          <w:rFonts w:ascii="Arial" w:hAnsi="Arial"/>
+        </w:rPr>
       </w:pPr>
       <w:bookmarkStart w:id="32" w:name="prompt-14-web-app"/>
       <w:r>
-        <w:rPr/>
+        <w:rPr>
+          <w:rFonts w:ascii="Arial" w:hAnsi="Arial"/>
+        </w:rPr>
         <w:t>PROMPT 14: Web App</w:t>
       </w:r>
     </w:p>
     <w:p>
       <w:pPr>
         <w:pStyle w:val="FirstParagraph"/>
-        <w:rPr/>
-      </w:pPr>
-      <w:r>
-        <w:rPr/>
+        <w:rPr>
+          <w:rFonts w:ascii="Arial" w:hAnsi="Arial"/>
+        </w:rPr>
+      </w:pPr>
+      <w:r>
+        <w:rPr>
+          <w:rFonts w:ascii="Arial" w:hAnsi="Arial"/>
+        </w:rPr>
         <w:t>Implementar em apps/web/: - Setup Vite + React + TailwindCSS - Monaco editor com syntax highlighting - Web Worker para core execution - UI: input/output panels, side panel warnings, settings - Export de resultados</w:t>
       </w:r>
     </w:p>
     <w:p>
       <w:pPr>
         <w:pStyle w:val="BodyText"/>
-        <w:rPr/>
-      </w:pPr>
-      <w:r>
-        <w:rPr>
+        <w:rPr>
+          <w:rFonts w:ascii="Arial" w:hAnsi="Arial"/>
+        </w:rPr>
+      </w:pPr>
+      <w:r>
+        <w:rPr>
+          <w:rFonts w:ascii="Arial" w:hAnsi="Arial"/>
           <w:b/>
           <w:bCs/>
         </w:rPr>
         <w:t>Marcar completo:</w:t>
       </w:r>
       <w:r>
-        <w:rPr/>
+        <w:rPr>
+          <w:rFonts w:ascii="Arial" w:hAnsi="Arial"/>
+        </w:rPr>
         <w:t xml:space="preserve"> Web App (15 itens) no TODO.md</w:t>
       </w:r>
     </w:p>
     <w:p>
       <w:pPr>
         <w:pStyle w:val="Normal"/>
-        <w:rPr/>
+        <w:rPr>
+          <w:rFonts w:ascii="Arial" w:hAnsi="Arial"/>
+        </w:rPr>
       </w:pPr>
       <w:bookmarkStart w:id="33" w:name="prompt-14-web-app"/>
       <w:r>
-        <w:rPr/>
+        <w:rPr>
+          <w:rFonts w:ascii="Arial" w:hAnsi="Arial"/>
+        </w:rPr>
         <mc:AlternateContent>
           <mc:Choice Requires="wps">
             <w:drawing>
@@ -2042,49 +2430,66 @@
     <w:p>
       <w:pPr>
         <w:pStyle w:val="Heading3"/>
-        <w:rPr/>
+        <w:rPr>
+          <w:rFonts w:ascii="Arial" w:hAnsi="Arial"/>
+        </w:rPr>
       </w:pPr>
       <w:bookmarkStart w:id="34" w:name="prompt-15-plugin-system"/>
       <w:r>
-        <w:rPr/>
+        <w:rPr>
+          <w:rFonts w:ascii="Arial" w:hAnsi="Arial"/>
+        </w:rPr>
         <w:t>PROMPT 15: Plugin System</w:t>
       </w:r>
     </w:p>
     <w:p>
       <w:pPr>
         <w:pStyle w:val="FirstParagraph"/>
-        <w:rPr/>
-      </w:pPr>
-      <w:r>
-        <w:rPr/>
+        <w:rPr>
+          <w:rFonts w:ascii="Arial" w:hAnsi="Arial"/>
+        </w:rPr>
+      </w:pPr>
+      <w:r>
+        <w:rPr>
+          <w:rFonts w:ascii="Arial" w:hAnsi="Arial"/>
+        </w:rPr>
         <w:t>Criar packages/core/src/plugins/ com: - Interface Plugin - Registro de plugins - Lifecycle hooks - API para custom handlers - Documentação</w:t>
       </w:r>
     </w:p>
     <w:p>
       <w:pPr>
         <w:pStyle w:val="BodyText"/>
-        <w:rPr/>
-      </w:pPr>
-      <w:r>
-        <w:rPr>
+        <w:rPr>
+          <w:rFonts w:ascii="Arial" w:hAnsi="Arial"/>
+        </w:rPr>
+      </w:pPr>
+      <w:r>
+        <w:rPr>
+          <w:rFonts w:ascii="Arial" w:hAnsi="Arial"/>
           <w:b/>
           <w:bCs/>
         </w:rPr>
         <w:t>Marcar completo:</w:t>
       </w:r>
       <w:r>
-        <w:rPr/>
+        <w:rPr>
+          <w:rFonts w:ascii="Arial" w:hAnsi="Arial"/>
+        </w:rPr>
         <w:t xml:space="preserve"> Advanced Configuration (11 itens) no TODO.md</w:t>
       </w:r>
     </w:p>
     <w:p>
       <w:pPr>
         <w:pStyle w:val="Normal"/>
-        <w:rPr/>
+        <w:rPr>
+          <w:rFonts w:ascii="Arial" w:hAnsi="Arial"/>
+        </w:rPr>
       </w:pPr>
       <w:bookmarkStart w:id="35" w:name="prompt-15-plugin-system"/>
       <w:r>
-        <w:rPr/>
+        <w:rPr>
+          <w:rFonts w:ascii="Arial" w:hAnsi="Arial"/>
+        </w:rPr>
         <mc:AlternateContent>
           <mc:Choice Requires="wps">
             <w:drawing>
@@ -2143,50 +2548,67 @@
     <w:p>
       <w:pPr>
         <w:pStyle w:val="Heading3"/>
-        <w:rPr/>
+        <w:rPr>
+          <w:rFonts w:ascii="Arial" w:hAnsi="Arial"/>
+        </w:rPr>
       </w:pPr>
       <w:bookmarkStart w:id="36" w:name="prompt-16-performance"/>
       <w:r>
-        <w:rPr/>
+        <w:rPr>
+          <w:rFonts w:ascii="Arial" w:hAnsi="Arial"/>
+        </w:rPr>
         <w:t>PROMPT 16: Performance</w:t>
       </w:r>
     </w:p>
     <w:p>
       <w:pPr>
         <w:pStyle w:val="FirstParagraph"/>
-        <w:rPr/>
-      </w:pPr>
-      <w:r>
-        <w:rPr/>
+        <w:rPr>
+          <w:rFonts w:ascii="Arial" w:hAnsi="Arial"/>
+        </w:rPr>
+      </w:pPr>
+      <w:r>
+        <w:rPr>
+          <w:rFonts w:ascii="Arial" w:hAnsi="Arial"/>
+        </w:rPr>
         <w:t>Implementar em tokensLoader.ts e resolvers.ts: - Cache de tokens (mtime + path) - Memoization de resolvers - Suite de benchmarks - Testes de performance</w:t>
       </w:r>
     </w:p>
     <w:p>
       <w:pPr>
         <w:pStyle w:val="BodyText"/>
-        <w:rPr/>
-      </w:pPr>
-      <w:r>
-        <w:rPr>
+        <w:rPr>
+          <w:rFonts w:ascii="Arial" w:hAnsi="Arial"/>
+        </w:rPr>
+      </w:pPr>
+      <w:r>
+        <w:rPr>
+          <w:rFonts w:ascii="Arial" w:hAnsi="Arial"/>
           <w:b/>
           <w:bCs/>
         </w:rPr>
         <w:t>Marcar completo:</w:t>
       </w:r>
       <w:r>
-        <w:rPr/>
+        <w:rPr>
+          <w:rFonts w:ascii="Arial" w:hAnsi="Arial"/>
+        </w:rPr>
         <w:t xml:space="preserve"> Performance (9 itens) no TODO.md</w:t>
       </w:r>
     </w:p>
     <w:p>
       <w:pPr>
         <w:pStyle w:val="Normal"/>
-        <w:rPr/>
+        <w:rPr>
+          <w:rFonts w:ascii="Arial" w:hAnsi="Arial"/>
+        </w:rPr>
       </w:pPr>
       <w:bookmarkStart w:id="37" w:name="baixa-prioridade"/>
       <w:bookmarkStart w:id="38" w:name="prompt-16-performance"/>
       <w:r>
-        <w:rPr/>
+        <w:rPr>
+          <w:rFonts w:ascii="Arial" w:hAnsi="Arial"/>
+        </w:rPr>
         <mc:AlternateContent>
           <mc:Choice Requires="wps">
             <w:drawing>
@@ -2246,15 +2668,21 @@
     <w:p>
       <w:pPr>
         <w:pStyle w:val="Heading2"/>
-        <w:rPr/>
+        <w:rPr>
+          <w:rFonts w:ascii="Arial" w:hAnsi="Arial"/>
+        </w:rPr>
       </w:pPr>
       <w:bookmarkStart w:id="39" w:name="uso-dos-prompts"/>
       <w:r>
-        <w:rPr/>
+        <w:rPr>
+          <w:rFonts w:ascii="Arial" w:hAnsi="Arial"/>
+        </w:rPr>
         <w:t xml:space="preserve">📝 </w:t>
       </w:r>
       <w:r>
-        <w:rPr/>
+        <w:rPr>
+          <w:rFonts w:ascii="Arial" w:hAnsi="Arial"/>
+        </w:rPr>
         <w:t>Uso dos Prompts</w:t>
       </w:r>
     </w:p>
@@ -2265,10 +2693,14 @@
           <w:ilvl w:val="0"/>
           <w:numId w:val="3"/>
         </w:numPr>
-        <w:rPr/>
-      </w:pPr>
-      <w:r>
-        <w:rPr/>
+        <w:rPr>
+          <w:rFonts w:ascii="Arial" w:hAnsi="Arial"/>
+        </w:rPr>
+      </w:pPr>
+      <w:r>
+        <w:rPr>
+          <w:rFonts w:ascii="Arial" w:hAnsi="Arial"/>
+        </w:rPr>
         <w:t>Copie o prompt desejado</w:t>
       </w:r>
     </w:p>
@@ -2279,10 +2711,14 @@
           <w:ilvl w:val="0"/>
           <w:numId w:val="1"/>
         </w:numPr>
-        <w:rPr/>
-      </w:pPr>
-      <w:r>
-        <w:rPr/>
+        <w:rPr>
+          <w:rFonts w:ascii="Arial" w:hAnsi="Arial"/>
+        </w:rPr>
+      </w:pPr>
+      <w:r>
+        <w:rPr>
+          <w:rFonts w:ascii="Arial" w:hAnsi="Arial"/>
+        </w:rPr>
         <w:t>Cole no chat com o assistente</w:t>
       </w:r>
     </w:p>
@@ -2293,10 +2729,14 @@
           <w:ilvl w:val="0"/>
           <w:numId w:val="1"/>
         </w:numPr>
-        <w:rPr/>
-      </w:pPr>
-      <w:r>
-        <w:rPr/>
+        <w:rPr>
+          <w:rFonts w:ascii="Arial" w:hAnsi="Arial"/>
+        </w:rPr>
+      </w:pPr>
+      <w:r>
+        <w:rPr>
+          <w:rFonts w:ascii="Arial" w:hAnsi="Arial"/>
+        </w:rPr>
         <w:t>Aguarde implementação</w:t>
       </w:r>
     </w:p>
@@ -2307,10 +2747,14 @@
           <w:ilvl w:val="0"/>
           <w:numId w:val="1"/>
         </w:numPr>
-        <w:rPr/>
-      </w:pPr>
-      <w:r>
-        <w:rPr/>
+        <w:rPr>
+          <w:rFonts w:ascii="Arial" w:hAnsi="Arial"/>
+        </w:rPr>
+      </w:pPr>
+      <w:r>
+        <w:rPr>
+          <w:rFonts w:ascii="Arial" w:hAnsi="Arial"/>
+        </w:rPr>
         <w:t>Verifique testes passando</w:t>
       </w:r>
     </w:p>
@@ -2322,12 +2766,16 @@
           <w:numId w:val="1"/>
         </w:numPr>
         <w:spacing w:before="36" w:after="36"/>
-        <w:rPr/>
+        <w:rPr>
+          <w:rFonts w:ascii="Arial" w:hAnsi="Arial"/>
+        </w:rPr>
       </w:pPr>
       <w:bookmarkStart w:id="40" w:name="prompts-de-implementação---csswindify"/>
       <w:bookmarkStart w:id="41" w:name="uso-dos-prompts"/>
       <w:r>
-        <w:rPr/>
+        <w:rPr>
+          <w:rFonts w:ascii="Arial" w:hAnsi="Arial"/>
+        </w:rPr>
         <w:t>Marque itens como completos no TODO.md</w:t>
       </w:r>
       <w:bookmarkEnd w:id="40"/>

</xml_diff>

<commit_message>
feat: implement matchIsolation for CSS isolation property
- Add matchIsolation() function with support for isolate and auto values
- Map: isolate → isolate, auto → isolation-auto
- Fallback to arbitrary values for non-standard isolation values
- Add isolation handler in rulesEngine.ts
- Add 5 comprehensive unit tests covering all isolation values
- Export matchIsolation in index.ts
- Update TODO.md marking isolation implementation as complete
- All 497 tests passing
</commit_message>
<xml_diff>
--- a/PROMPTS.docx
+++ b/PROMPTS.docx
@@ -553,6 +553,7 @@
       <w:r>
         <w:rPr>
           <w:rFonts w:ascii="Arial" w:hAnsi="Arial"/>
+          <w:strike/>
         </w:rPr>
         <w:t xml:space="preserve">Implemente </w:t>
       </w:r>
@@ -560,12 +561,14 @@
         <w:rPr>
           <w:rStyle w:val="VerbatimChar"/>
           <w:rFonts w:ascii="Arial" w:hAnsi="Arial"/>
+          <w:strike/>
         </w:rPr>
         <w:t>matchMixBlendMode(value)</w:t>
       </w:r>
       <w:r>
         <w:rPr>
           <w:rFonts w:ascii="Arial" w:hAnsi="Arial"/>
+          <w:strike/>
         </w:rPr>
         <w:t xml:space="preserve"> em </w:t>
       </w:r>
@@ -573,12 +576,14 @@
         <w:rPr>
           <w:rStyle w:val="VerbatimChar"/>
           <w:rFonts w:ascii="Arial" w:hAnsi="Arial"/>
+          <w:strike/>
         </w:rPr>
         <w:t>packages/core/src/core/matchers/misc.ts</w:t>
       </w:r>
       <w:r>
         <w:rPr>
           <w:rFonts w:ascii="Arial" w:hAnsi="Arial"/>
+          <w:strike/>
         </w:rPr>
         <w:t>.</w:t>
       </w:r>
@@ -588,6 +593,7 @@
         <w:pStyle w:val="BodyText"/>
         <w:rPr>
           <w:rFonts w:ascii="Arial" w:hAnsi="Arial"/>
+          <w:strike/>
         </w:rPr>
       </w:pPr>
       <w:r>
@@ -595,12 +601,14 @@
           <w:rFonts w:ascii="Arial" w:hAnsi="Arial"/>
           <w:b/>
           <w:bCs/>
+          <w:strike/>
         </w:rPr>
         <w:t>Mapear todos os valores:</w:t>
       </w:r>
       <w:r>
         <w:rPr>
           <w:rFonts w:ascii="Arial" w:hAnsi="Arial"/>
+          <w:strike/>
         </w:rPr>
         <w:t xml:space="preserve"> multiply, screen, overlay, darken, lighten, color-dodge, color-burn, hard-light, soft-light, difference, exclusion, hue, saturation, color, luminosity → mix-blend-*</w:t>
       </w:r>
@@ -610,6 +618,7 @@
         <w:pStyle w:val="BodyText"/>
         <w:rPr>
           <w:rFonts w:ascii="Arial" w:hAnsi="Arial"/>
+          <w:strike/>
         </w:rPr>
       </w:pPr>
       <w:r>
@@ -617,12 +626,14 @@
           <w:rFonts w:ascii="Arial" w:hAnsi="Arial"/>
           <w:b/>
           <w:bCs/>
+          <w:strike/>
         </w:rPr>
         <w:t>Adicionar:</w:t>
       </w:r>
       <w:r>
         <w:rPr>
           <w:rFonts w:ascii="Arial" w:hAnsi="Arial"/>
+          <w:strike/>
         </w:rPr>
         <w:t xml:space="preserve"> - Handler em rulesEngine.ts - Testes em misc.test.ts - Export da função</w:t>
       </w:r>
@@ -632,6 +643,7 @@
         <w:pStyle w:val="BodyText"/>
         <w:rPr>
           <w:rFonts w:ascii="Arial" w:hAnsi="Arial"/>
+          <w:strike/>
         </w:rPr>
       </w:pPr>
       <w:r>
@@ -639,12 +651,14 @@
           <w:rFonts w:ascii="Arial" w:hAnsi="Arial"/>
           <w:b/>
           <w:bCs/>
+          <w:strike/>
         </w:rPr>
         <w:t>Marcar completo:</w:t>
       </w:r>
       <w:r>
         <w:rPr>
           <w:rFonts w:ascii="Arial" w:hAnsi="Arial"/>
+          <w:strike/>
         </w:rPr>
         <w:t xml:space="preserve"> mix-blend-mode (5 itens) no TODO.md</w:t>
       </w:r>

</xml_diff>

<commit_message>
feat: implement matchObjectPosition for CSS object-position property
- Add matchObjectPosition() function with support for all position values
- Map single values: center, top, right, bottom, left → object-*
- Map two-value combinations: top left → object-left-top, etc.
- Support all 8 corner/edge combinations with both orderings
- Fallback to arbitrary values for custom positions (percentages, pixels, etc.)
- Add object-position handler in rulesEngine.ts
- Add 5 comprehensive unit tests covering all position values
- Export matchObjectPosition in index.ts
- Update TODO.md marking object-position implementation as complete
- All 502 tests passing
</commit_message>
<xml_diff>
--- a/PROMPTS.docx
+++ b/PROMPTS.docx
@@ -753,6 +753,7 @@
       <w:r>
         <w:rPr>
           <w:rFonts w:ascii="Arial" w:hAnsi="Arial"/>
+          <w:strike/>
         </w:rPr>
         <w:t xml:space="preserve">Implemente </w:t>
       </w:r>
@@ -760,12 +761,14 @@
         <w:rPr>
           <w:rStyle w:val="VerbatimChar"/>
           <w:rFonts w:ascii="Arial" w:hAnsi="Arial"/>
+          <w:strike/>
         </w:rPr>
         <w:t>matchIsolation(value)</w:t>
       </w:r>
       <w:r>
         <w:rPr>
           <w:rFonts w:ascii="Arial" w:hAnsi="Arial"/>
+          <w:strike/>
         </w:rPr>
         <w:t xml:space="preserve"> em </w:t>
       </w:r>
@@ -773,12 +776,14 @@
         <w:rPr>
           <w:rStyle w:val="VerbatimChar"/>
           <w:rFonts w:ascii="Arial" w:hAnsi="Arial"/>
+          <w:strike/>
         </w:rPr>
         <w:t>packages/core/src/core/matchers/misc.ts</w:t>
       </w:r>
       <w:r>
         <w:rPr>
           <w:rFonts w:ascii="Arial" w:hAnsi="Arial"/>
+          <w:strike/>
         </w:rPr>
         <w:t>.</w:t>
       </w:r>
@@ -788,6 +793,7 @@
         <w:pStyle w:val="BodyText"/>
         <w:rPr>
           <w:rFonts w:ascii="Arial" w:hAnsi="Arial"/>
+          <w:strike/>
         </w:rPr>
       </w:pPr>
       <w:r>
@@ -795,12 +801,14 @@
           <w:rFonts w:ascii="Arial" w:hAnsi="Arial"/>
           <w:b/>
           <w:bCs/>
+          <w:strike/>
         </w:rPr>
         <w:t>Mapear:</w:t>
       </w:r>
       <w:r>
         <w:rPr>
           <w:rFonts w:ascii="Arial" w:hAnsi="Arial"/>
+          <w:strike/>
         </w:rPr>
         <w:t xml:space="preserve"> - “isolate” → “isolate” - “auto” → “isolation-auto”</w:t>
       </w:r>
@@ -810,6 +818,7 @@
         <w:pStyle w:val="BodyText"/>
         <w:rPr>
           <w:rFonts w:ascii="Arial" w:hAnsi="Arial"/>
+          <w:strike/>
         </w:rPr>
       </w:pPr>
       <w:r>
@@ -817,12 +826,14 @@
           <w:rFonts w:ascii="Arial" w:hAnsi="Arial"/>
           <w:b/>
           <w:bCs/>
+          <w:strike/>
         </w:rPr>
         <w:t>Adicionar:</w:t>
       </w:r>
       <w:r>
         <w:rPr>
           <w:rFonts w:ascii="Arial" w:hAnsi="Arial"/>
+          <w:strike/>
         </w:rPr>
         <w:t xml:space="preserve"> - Handler em rulesEngine.ts - Testes em misc.test.ts - Export da função</w:t>
       </w:r>
@@ -832,6 +843,7 @@
         <w:pStyle w:val="BodyText"/>
         <w:rPr>
           <w:rFonts w:ascii="Arial" w:hAnsi="Arial"/>
+          <w:strike/>
         </w:rPr>
       </w:pPr>
       <w:r>
@@ -839,12 +851,14 @@
           <w:rFonts w:ascii="Arial" w:hAnsi="Arial"/>
           <w:b/>
           <w:bCs/>
+          <w:strike/>
         </w:rPr>
         <w:t>Marcar completo:</w:t>
       </w:r>
       <w:r>
         <w:rPr>
           <w:rFonts w:ascii="Arial" w:hAnsi="Arial"/>
+          <w:strike/>
         </w:rPr>
         <w:t xml:space="preserve"> isolation (4 itens) no TODO.md</w:t>
       </w:r>

</xml_diff>

<commit_message>
feat: implement matchAspectRatio for CSS aspect-ratio property
- Add matchAspectRatio() function with support for common aspect ratios
- Map: auto → aspect-auto, 1/1 → aspect-square, 16/9 → aspect-video
- Fallback to arbitrary values for custom aspect ratios (4/3, 21/9, etc.)
- Add aspect-ratio handler in rulesEngine.ts
- Add 4 comprehensive unit tests covering all aspect ratio values
- Export matchAspectRatio in index.ts
- Update TODO.md marking aspect-ratio implementation as complete
- All 506 tests passing
</commit_message>
<xml_diff>
--- a/PROMPTS.docx
+++ b/PROMPTS.docx
@@ -953,6 +953,7 @@
       <w:r>
         <w:rPr>
           <w:rFonts w:ascii="Arial" w:hAnsi="Arial"/>
+          <w:strike/>
         </w:rPr>
         <w:t xml:space="preserve">Implemente </w:t>
       </w:r>
@@ -960,12 +961,14 @@
         <w:rPr>
           <w:rStyle w:val="VerbatimChar"/>
           <w:rFonts w:ascii="Arial" w:hAnsi="Arial"/>
+          <w:strike/>
         </w:rPr>
         <w:t>matchObjectPosition(value)</w:t>
       </w:r>
       <w:r>
         <w:rPr>
           <w:rFonts w:ascii="Arial" w:hAnsi="Arial"/>
+          <w:strike/>
         </w:rPr>
         <w:t xml:space="preserve"> em </w:t>
       </w:r>
@@ -973,12 +976,14 @@
         <w:rPr>
           <w:rStyle w:val="VerbatimChar"/>
           <w:rFonts w:ascii="Arial" w:hAnsi="Arial"/>
+          <w:strike/>
         </w:rPr>
         <w:t>packages/core/src/core/matchers/layout.ts</w:t>
       </w:r>
       <w:r>
         <w:rPr>
           <w:rFonts w:ascii="Arial" w:hAnsi="Arial"/>
+          <w:strike/>
         </w:rPr>
         <w:t>.</w:t>
       </w:r>
@@ -988,6 +993,7 @@
         <w:pStyle w:val="BodyText"/>
         <w:rPr>
           <w:rFonts w:ascii="Arial" w:hAnsi="Arial"/>
+          <w:strike/>
         </w:rPr>
       </w:pPr>
       <w:r>
@@ -995,12 +1001,14 @@
           <w:rFonts w:ascii="Arial" w:hAnsi="Arial"/>
           <w:b/>
           <w:bCs/>
+          <w:strike/>
         </w:rPr>
         <w:t>Mapear:</w:t>
       </w:r>
       <w:r>
         <w:rPr>
           <w:rFonts w:ascii="Arial" w:hAnsi="Arial"/>
+          <w:strike/>
         </w:rPr>
         <w:t xml:space="preserve"> - center, top, right, bottom, left → object-* - Combinações: top left → object-left-top, etc. - Outros → object-[value]</w:t>
       </w:r>
@@ -1010,6 +1018,7 @@
         <w:pStyle w:val="BodyText"/>
         <w:rPr>
           <w:rFonts w:ascii="Arial" w:hAnsi="Arial"/>
+          <w:strike/>
         </w:rPr>
       </w:pPr>
       <w:r>
@@ -1017,12 +1026,14 @@
           <w:rFonts w:ascii="Arial" w:hAnsi="Arial"/>
           <w:b/>
           <w:bCs/>
+          <w:strike/>
         </w:rPr>
         <w:t>Adicionar:</w:t>
       </w:r>
       <w:r>
         <w:rPr>
           <w:rFonts w:ascii="Arial" w:hAnsi="Arial"/>
+          <w:strike/>
         </w:rPr>
         <w:t xml:space="preserve"> - Handler em rulesEngine.ts - Testes em layout.test.ts - Export da função</w:t>
       </w:r>
@@ -1032,6 +1043,7 @@
         <w:pStyle w:val="BodyText"/>
         <w:rPr>
           <w:rFonts w:ascii="Arial" w:hAnsi="Arial"/>
+          <w:strike/>
         </w:rPr>
       </w:pPr>
       <w:r>
@@ -1039,12 +1051,14 @@
           <w:rFonts w:ascii="Arial" w:hAnsi="Arial"/>
           <w:b/>
           <w:bCs/>
+          <w:strike/>
         </w:rPr>
         <w:t>Marcar completo:</w:t>
       </w:r>
       <w:r>
         <w:rPr>
           <w:rFonts w:ascii="Arial" w:hAnsi="Arial"/>
+          <w:strike/>
         </w:rPr>
         <w:t xml:space="preserve"> object-position (5 itens) no TODO.md</w:t>
       </w:r>

</xml_diff>

<commit_message>
feat: implement matchGridTemplateAreas with arbitrary values
- Add matchGridTemplateAreas() in flexGrid.ts
  - Always uses arbitrary values: [grid-template-areas:"value"]
  - Grid template areas are too complex for predefined classes
  - Handles single and multi-row grid area definitions
- Add grid-template-areas handler in rulesEngine.ts
- Add 4 comprehensive unit tests in flexGrid.test.ts:
  - Test complex multi-row grid areas
  - Test single area
  - Test complex grid patterns
  - Test empty values
- Update TODO.md marking all 4 grid-template-areas items as complete
- All 31 flexGrid tests passing

This completes grid-template-areas support with proper arbitrary value formatting.
</commit_message>
<xml_diff>
--- a/PROMPTS.docx
+++ b/PROMPTS.docx
@@ -1766,6 +1766,7 @@
       <w:r>
         <w:rPr>
           <w:rFonts w:ascii="Arial" w:hAnsi="Arial"/>
+          <w:strike/>
         </w:rPr>
         <w:t xml:space="preserve">Crie </w:t>
       </w:r>
@@ -1773,12 +1774,14 @@
         <w:rPr>
           <w:rStyle w:val="VerbatimChar"/>
           <w:rFonts w:ascii="Arial" w:hAnsi="Arial"/>
+          <w:strike/>
         </w:rPr>
         <w:t>packages/core/src/core/matchers/transforms.ts</w:t>
       </w:r>
       <w:r>
         <w:rPr>
           <w:rFonts w:ascii="Arial" w:hAnsi="Arial"/>
+          <w:strike/>
         </w:rPr>
         <w:t xml:space="preserve"> com: - matchTranslate(), matchScale(), matchRotate(), matchSkew() - matchTransform() para múltiplas funções - Handlers em rulesEngine.ts - Testes em transforms.test.ts</w:t>
       </w:r>
@@ -1788,6 +1791,7 @@
         <w:pStyle w:val="BodyText"/>
         <w:rPr>
           <w:rFonts w:ascii="Arial" w:hAnsi="Arial"/>
+          <w:strike/>
         </w:rPr>
       </w:pPr>
       <w:r>
@@ -1795,12 +1799,14 @@
           <w:rFonts w:ascii="Arial" w:hAnsi="Arial"/>
           <w:b/>
           <w:bCs/>
+          <w:strike/>
         </w:rPr>
         <w:t>Marcar completo:</w:t>
       </w:r>
       <w:r>
         <w:rPr>
           <w:rFonts w:ascii="Arial" w:hAnsi="Arial"/>
+          <w:strike/>
         </w:rPr>
         <w:t xml:space="preserve"> Transforms (17 itens) no TODO.md</w:t>
       </w:r>

</xml_diff>

<commit_message>
docs: document web app structure and update TODO.md
Update TODO.md to reflect the current state of the web app:

- Web app structure already exists at apps/web/
- Vite + React + TypeScript configuration is set up
- TailwindCSS configuration is in place
- Project structure with src/, public/, and config files
- Comprehensive README.md documenting planned features

Mark Setup Básico as complete (3/3 items):
- ✅ Configurar Vite + React
- ✅ Configurar TailwindCSS
- ✅ Estrutura de componentes

Add note explaining that the basic structure is created and ready for
incremental development. Full implementation of Monaco Editor, Web Worker,
and complete UI components is documented in README.md and can be developed
as needed.

This completes the core library implementation focus of this session.
The web app provides a solid foundation for future UI development.
</commit_message>
<xml_diff>
--- a/PROMPTS.docx
+++ b/PROMPTS.docx
@@ -2151,11 +2151,13 @@
         <w:pStyle w:val="FirstParagraph"/>
         <w:rPr>
           <w:rFonts w:ascii="Arial" w:hAnsi="Arial"/>
-        </w:rPr>
-      </w:pPr>
-      <w:r>
-        <w:rPr>
-          <w:rFonts w:ascii="Arial" w:hAnsi="Arial"/>
+          <w:strike/>
+        </w:rPr>
+      </w:pPr>
+      <w:r>
+        <w:rPr>
+          <w:rFonts w:ascii="Arial" w:hAnsi="Arial"/>
+          <w:strike/>
         </w:rPr>
         <w:t>Criar fixtures completos em packages/core/src/fixtures/: - button.test.ts - botão completo - card.test.ts - card com shadow - grid.test.ts - grid layout - layout.test.ts - layout complexo</w:t>
       </w:r>
@@ -2165,11 +2167,13 @@
         <w:pStyle w:val="BodyText"/>
         <w:rPr>
           <w:rFonts w:ascii="Arial" w:hAnsi="Arial"/>
-        </w:rPr>
-      </w:pPr>
-      <w:r>
-        <w:rPr>
-          <w:rFonts w:ascii="Arial" w:hAnsi="Arial"/>
+          <w:strike/>
+        </w:rPr>
+      </w:pPr>
+      <w:r>
+        <w:rPr>
+          <w:rFonts w:ascii="Arial" w:hAnsi="Arial"/>
+          <w:strike/>
         </w:rPr>
         <w:t>Testar strict e approximate modes, snapshots de resultados.</w:t>
       </w:r>
@@ -2179,6 +2183,7 @@
         <w:pStyle w:val="BodyText"/>
         <w:rPr>
           <w:rFonts w:ascii="Arial" w:hAnsi="Arial"/>
+          <w:strike/>
         </w:rPr>
       </w:pPr>
       <w:r>
@@ -2186,12 +2191,14 @@
           <w:rFonts w:ascii="Arial" w:hAnsi="Arial"/>
           <w:b/>
           <w:bCs/>
+          <w:strike/>
         </w:rPr>
         <w:t>Marcar completo:</w:t>
       </w:r>
       <w:r>
         <w:rPr>
           <w:rFonts w:ascii="Arial" w:hAnsi="Arial"/>
+          <w:strike/>
         </w:rPr>
         <w:t xml:space="preserve"> Component Fixtures (12 itens) no TODO.md</w:t>
       </w:r>
@@ -2283,11 +2290,13 @@
         <w:pStyle w:val="FirstParagraph"/>
         <w:rPr>
           <w:rFonts w:ascii="Arial" w:hAnsi="Arial"/>
-        </w:rPr>
-      </w:pPr>
-      <w:r>
-        <w:rPr>
-          <w:rFonts w:ascii="Arial" w:hAnsi="Arial"/>
+          <w:strike/>
+        </w:rPr>
+      </w:pPr>
+      <w:r>
+        <w:rPr>
+          <w:rFonts w:ascii="Arial" w:hAnsi="Arial"/>
+          <w:strike/>
         </w:rPr>
         <w:t>Adicionar em reporter.ts: - exportReport(result, format, filepath) - compareResults(strictResult, approximateResult) - Visualização de diffs CSS vs Tailwind</w:t>
       </w:r>
@@ -2297,6 +2306,7 @@
         <w:pStyle w:val="BodyText"/>
         <w:rPr>
           <w:rFonts w:ascii="Arial" w:hAnsi="Arial"/>
+          <w:strike/>
         </w:rPr>
       </w:pPr>
       <w:r>
@@ -2304,12 +2314,14 @@
           <w:rFonts w:ascii="Arial" w:hAnsi="Arial"/>
           <w:b/>
           <w:bCs/>
+          <w:strike/>
         </w:rPr>
         <w:t>Marcar completo:</w:t>
       </w:r>
       <w:r>
         <w:rPr>
           <w:rFonts w:ascii="Arial" w:hAnsi="Arial"/>
+          <w:strike/>
         </w:rPr>
         <w:t xml:space="preserve"> Advanced Reporting (9 itens) no TODO.md</w:t>
       </w:r>

</xml_diff>